<commit_message>
se modificaron las minutas
</commit_message>
<xml_diff>
--- a/Minutas.docx
+++ b/Minutas.docx
@@ -1,6 +1,6 @@
 
 <file path=word/document.xml><?xml version="1.0" encoding="utf-8"?>
-<w:document xmlns:wpc="http://schemas.microsoft.com/office/word/2010/wordprocessingCanvas" xmlns:mc="http://schemas.openxmlformats.org/markup-compatibility/2006" xmlns:o="urn:schemas-microsoft-com:office:office" xmlns:r="http://schemas.openxmlformats.org/officeDocument/2006/relationships" xmlns:m="http://schemas.openxmlformats.org/officeDocument/2006/math" xmlns:v="urn:schemas-microsoft-com:vml" xmlns:wp14="http://schemas.microsoft.com/office/word/2010/wordprocessingDrawing" xmlns:wp="http://schemas.openxmlformats.org/drawingml/2006/wordprocessingDrawing" xmlns:w10="urn:schemas-microsoft-com:office:word" xmlns:w="http://schemas.openxmlformats.org/wordprocessingml/2006/main" xmlns:w14="http://schemas.microsoft.com/office/word/2010/wordml" xmlns:w15="http://schemas.microsoft.com/office/word/2012/wordml" xmlns:wpg="http://schemas.microsoft.com/office/word/2010/wordprocessingGroup" xmlns:wpi="http://schemas.microsoft.com/office/word/2010/wordprocessingInk" xmlns:wne="http://schemas.microsoft.com/office/word/2006/wordml" xmlns:wps="http://schemas.microsoft.com/office/word/2010/wordprocessingShape" mc:Ignorable="w14 w15 wp14">
+<w:document xmlns:wpc="http://schemas.microsoft.com/office/word/2010/wordprocessingCanvas" xmlns:mc="http://schemas.openxmlformats.org/markup-compatibility/2006" xmlns:o="urn:schemas-microsoft-com:office:office" xmlns:r="http://schemas.openxmlformats.org/officeDocument/2006/relationships" xmlns:m="http://schemas.openxmlformats.org/officeDocument/2006/math" xmlns:v="urn:schemas-microsoft-com:vml" xmlns:wp14="http://schemas.microsoft.com/office/word/2010/wordprocessingDrawing" xmlns:wp="http://schemas.openxmlformats.org/drawingml/2006/wordprocessingDrawing" xmlns:w10="urn:schemas-microsoft-com:office:word" xmlns:w="http://schemas.openxmlformats.org/wordprocessingml/2006/main" xmlns:w14="http://schemas.microsoft.com/office/word/2010/wordml" xmlns:wpg="http://schemas.microsoft.com/office/word/2010/wordprocessingGroup" xmlns:wpi="http://schemas.microsoft.com/office/word/2010/wordprocessingInk" xmlns:wne="http://schemas.microsoft.com/office/word/2006/wordml" xmlns:wps="http://schemas.microsoft.com/office/word/2010/wordprocessingShape" mc:Ignorable="w14 wp14">
   <w:body>
     <w:p>
       <w:pPr>
@@ -287,18 +287,117 @@
       </w:r>
       <w:proofErr w:type="spellStart"/>
       <w:r>
-        <w:t>esta</w:t>
-      </w:r>
-      <w:proofErr w:type="spellEnd"/>
-      <w:r>
-        <w:t xml:space="preserve"> trabado?”, a lo que muchas fueron contestadas con afirmaciones y sin notoriedad de problemas en el progreso personal de cada uno.</w:t>
-      </w:r>
-    </w:p>
-    <w:p/>
-    <w:p>
+        <w:t>e</w:t>
+      </w:r>
       <w:bookmarkStart w:id="0" w:name="_GoBack"/>
       <w:bookmarkEnd w:id="0"/>
-    </w:p>
+      <w:r>
+        <w:t>sta</w:t>
+      </w:r>
+      <w:proofErr w:type="spellEnd"/>
+      <w:r>
+        <w:t xml:space="preserve"> trabado?”, a lo que muchas fueron contestadas con afirmaciones y sin notoriedad de problemas en el progreso personal de cada uno.</w:t>
+      </w:r>
+    </w:p>
+    <w:p/>
+    <w:p/>
+    <w:p/>
+    <w:p>
+      <w:r>
+        <w:lastRenderedPageBreak/>
+        <w:t xml:space="preserve">Fecha: 26 / 6 / 2020 </w:t>
+      </w:r>
+    </w:p>
+    <w:p>
+      <w:r>
+        <w:t xml:space="preserve">Resumen: nos reunimos todos a las 18 </w:t>
+      </w:r>
+      <w:proofErr w:type="spellStart"/>
+      <w:r>
+        <w:t>hs</w:t>
+      </w:r>
+      <w:proofErr w:type="spellEnd"/>
+      <w:r>
+        <w:t xml:space="preserve"> organizamos las actividades del día. </w:t>
+      </w:r>
+      <w:proofErr w:type="spellStart"/>
+      <w:r>
+        <w:t>Facu</w:t>
+      </w:r>
+      <w:proofErr w:type="spellEnd"/>
+      <w:r>
+        <w:t xml:space="preserve"> comenzó a codear junto con Marcos, Franco y </w:t>
+      </w:r>
+      <w:proofErr w:type="spellStart"/>
+      <w:r>
+        <w:t>Fede</w:t>
+      </w:r>
+      <w:proofErr w:type="spellEnd"/>
+      <w:r>
+        <w:t xml:space="preserve">, </w:t>
+      </w:r>
+      <w:proofErr w:type="spellStart"/>
+      <w:r>
+        <w:t>Agustin</w:t>
+      </w:r>
+      <w:proofErr w:type="spellEnd"/>
+      <w:r>
+        <w:t xml:space="preserve"> comenzó el diagramas de clases, mientras lo desarrollaba íbamos consultando de nuestros trabajos como nuevas formas de implementación, la forma correcta que debe estar implementado los diagramas y otras cuestiones que podían salirse del tema. Luego de un rato Marcos quiso ver cómo quedaría  el  diagrama de actividades,  mientras tanto Franco comenzó a elaborar los diagramas de secuencias, </w:t>
+      </w:r>
+      <w:proofErr w:type="spellStart"/>
+      <w:r>
+        <w:t>Fede</w:t>
+      </w:r>
+      <w:proofErr w:type="spellEnd"/>
+      <w:r>
+        <w:t xml:space="preserve"> advirtió que no era muy apegado con el diagrama de </w:t>
+      </w:r>
+      <w:proofErr w:type="spellStart"/>
+      <w:r>
+        <w:t>deployment</w:t>
+      </w:r>
+      <w:proofErr w:type="spellEnd"/>
+      <w:r>
+        <w:t xml:space="preserve"> por lo que todos tuvimos que colaborar con su creación hasta que fue cada vez más capaz de ir desenvolviéndose con el tema. Cada uno de los miembros del equipo de desarrollo procedió a desarrollar su tarea asignada al finalizar la jornada, se mostraron avances en el código correspondiente a cada funcionalidad junto con diagramas de actividades y </w:t>
+      </w:r>
+      <w:proofErr w:type="spellStart"/>
+      <w:r>
+        <w:t>deployment</w:t>
+      </w:r>
+      <w:proofErr w:type="spellEnd"/>
+      <w:r>
+        <w:t>.</w:t>
+      </w:r>
+    </w:p>
+    <w:p/>
+    <w:p>
+      <w:r>
+        <w:t>Fecha: 29 / 6 / 2020</w:t>
+      </w:r>
+    </w:p>
+    <w:p>
+      <w:r>
+        <w:t xml:space="preserve">Resumen: la reunión comenzó a las 13:30 </w:t>
+      </w:r>
+      <w:proofErr w:type="spellStart"/>
+      <w:r>
+        <w:t>hs</w:t>
+      </w:r>
+      <w:proofErr w:type="spellEnd"/>
+      <w:r>
+        <w:t xml:space="preserve"> hasta las 18:00 </w:t>
+      </w:r>
+      <w:proofErr w:type="spellStart"/>
+      <w:r>
+        <w:t>hs</w:t>
+      </w:r>
+      <w:proofErr w:type="spellEnd"/>
+      <w:r>
+        <w:t xml:space="preserve"> luego se continuo por un rato más para ajustar y corregir detalles, se finalizó todos los diagramas, los códigos fueron probados, la presentación fue actualizada, todos los miembros del equipo compartieron sus puntos de vista sobre los diseños implementados, formas de resolución de la actividad, hubo pocos debates por lo que todos estuvimos de acuerdo con nuestros trabajos y con los de nuestros compañeros. Se detectó un pequeño error en unas imágenes subidas en el SAD por lo que se procedió a su corrección.</w:t>
+      </w:r>
+    </w:p>
+    <w:p/>
+    <w:p/>
     <w:sectPr>
       <w:pgSz w:w="11906" w:h="16838"/>
       <w:pgMar w:top="1417" w:right="1701" w:bottom="1417" w:left="1701" w:header="708" w:footer="708" w:gutter="0"/>
@@ -310,7 +409,7 @@
 </file>
 
 <file path=word/styles.xml><?xml version="1.0" encoding="utf-8"?>
-<w:styles xmlns:mc="http://schemas.openxmlformats.org/markup-compatibility/2006" xmlns:r="http://schemas.openxmlformats.org/officeDocument/2006/relationships" xmlns:w="http://schemas.openxmlformats.org/wordprocessingml/2006/main" xmlns:w14="http://schemas.microsoft.com/office/word/2010/wordml" xmlns:w15="http://schemas.microsoft.com/office/word/2012/wordml" mc:Ignorable="w14 w15">
+<w:styles xmlns:mc="http://schemas.openxmlformats.org/markup-compatibility/2006" xmlns:r="http://schemas.openxmlformats.org/officeDocument/2006/relationships" xmlns:w="http://schemas.openxmlformats.org/wordprocessingml/2006/main" xmlns:w14="http://schemas.microsoft.com/office/word/2010/wordml" mc:Ignorable="w14">
   <w:docDefaults>
     <w:rPrDefault>
       <w:rPr>
@@ -326,378 +425,368 @@
       </w:pPr>
     </w:pPrDefault>
   </w:docDefaults>
-  <w:latentStyles w:defLockedState="0" w:defUIPriority="99" w:defSemiHidden="0" w:defUnhideWhenUsed="0" w:defQFormat="0" w:count="371">
-    <w:lsdException w:name="Normal" w:uiPriority="0" w:qFormat="1"/>
-    <w:lsdException w:name="heading 1" w:uiPriority="9" w:qFormat="1"/>
-    <w:lsdException w:name="heading 2" w:semiHidden="1" w:uiPriority="9" w:unhideWhenUsed="1" w:qFormat="1"/>
-    <w:lsdException w:name="heading 3" w:semiHidden="1" w:uiPriority="9" w:unhideWhenUsed="1" w:qFormat="1"/>
-    <w:lsdException w:name="heading 4" w:semiHidden="1" w:uiPriority="9" w:unhideWhenUsed="1" w:qFormat="1"/>
-    <w:lsdException w:name="heading 5" w:semiHidden="1" w:uiPriority="9" w:unhideWhenUsed="1" w:qFormat="1"/>
-    <w:lsdException w:name="heading 6" w:semiHidden="1" w:uiPriority="9" w:unhideWhenUsed="1" w:qFormat="1"/>
-    <w:lsdException w:name="heading 7" w:semiHidden="1" w:uiPriority="9" w:unhideWhenUsed="1" w:qFormat="1"/>
-    <w:lsdException w:name="heading 8" w:semiHidden="1" w:uiPriority="9" w:unhideWhenUsed="1" w:qFormat="1"/>
-    <w:lsdException w:name="heading 9" w:semiHidden="1" w:uiPriority="9" w:unhideWhenUsed="1" w:qFormat="1"/>
-    <w:lsdException w:name="index 1" w:semiHidden="1" w:unhideWhenUsed="1"/>
-    <w:lsdException w:name="index 2" w:semiHidden="1" w:unhideWhenUsed="1"/>
-    <w:lsdException w:name="index 3" w:semiHidden="1" w:unhideWhenUsed="1"/>
-    <w:lsdException w:name="index 4" w:semiHidden="1" w:unhideWhenUsed="1"/>
-    <w:lsdException w:name="index 5" w:semiHidden="1" w:unhideWhenUsed="1"/>
-    <w:lsdException w:name="index 6" w:semiHidden="1" w:unhideWhenUsed="1"/>
-    <w:lsdException w:name="index 7" w:semiHidden="1" w:unhideWhenUsed="1"/>
-    <w:lsdException w:name="index 8" w:semiHidden="1" w:unhideWhenUsed="1"/>
-    <w:lsdException w:name="index 9" w:semiHidden="1" w:unhideWhenUsed="1"/>
-    <w:lsdException w:name="toc 1" w:semiHidden="1" w:uiPriority="39" w:unhideWhenUsed="1"/>
-    <w:lsdException w:name="toc 2" w:semiHidden="1" w:uiPriority="39" w:unhideWhenUsed="1"/>
-    <w:lsdException w:name="toc 3" w:semiHidden="1" w:uiPriority="39" w:unhideWhenUsed="1"/>
-    <w:lsdException w:name="toc 4" w:semiHidden="1" w:uiPriority="39" w:unhideWhenUsed="1"/>
-    <w:lsdException w:name="toc 5" w:semiHidden="1" w:uiPriority="39" w:unhideWhenUsed="1"/>
-    <w:lsdException w:name="toc 6" w:semiHidden="1" w:uiPriority="39" w:unhideWhenUsed="1"/>
-    <w:lsdException w:name="toc 7" w:semiHidden="1" w:uiPriority="39" w:unhideWhenUsed="1"/>
-    <w:lsdException w:name="toc 8" w:semiHidden="1" w:uiPriority="39" w:unhideWhenUsed="1"/>
-    <w:lsdException w:name="toc 9" w:semiHidden="1" w:uiPriority="39" w:unhideWhenUsed="1"/>
-    <w:lsdException w:name="Normal Indent" w:semiHidden="1" w:unhideWhenUsed="1"/>
-    <w:lsdException w:name="footnote text" w:semiHidden="1" w:unhideWhenUsed="1"/>
-    <w:lsdException w:name="annotation text" w:semiHidden="1" w:unhideWhenUsed="1"/>
-    <w:lsdException w:name="header" w:semiHidden="1" w:unhideWhenUsed="1"/>
-    <w:lsdException w:name="footer" w:semiHidden="1" w:unhideWhenUsed="1"/>
-    <w:lsdException w:name="index heading" w:semiHidden="1" w:unhideWhenUsed="1"/>
-    <w:lsdException w:name="caption" w:semiHidden="1" w:uiPriority="35" w:unhideWhenUsed="1" w:qFormat="1"/>
-    <w:lsdException w:name="table of figures" w:semiHidden="1" w:unhideWhenUsed="1"/>
-    <w:lsdException w:name="envelope address" w:semiHidden="1" w:unhideWhenUsed="1"/>
-    <w:lsdException w:name="envelope return" w:semiHidden="1" w:unhideWhenUsed="1"/>
-    <w:lsdException w:name="footnote reference" w:semiHidden="1" w:unhideWhenUsed="1"/>
-    <w:lsdException w:name="annotation reference" w:semiHidden="1" w:unhideWhenUsed="1"/>
-    <w:lsdException w:name="line number" w:semiHidden="1" w:unhideWhenUsed="1"/>
-    <w:lsdException w:name="page number" w:semiHidden="1" w:unhideWhenUsed="1"/>
-    <w:lsdException w:name="endnote reference" w:semiHidden="1" w:unhideWhenUsed="1"/>
-    <w:lsdException w:name="endnote text" w:semiHidden="1" w:unhideWhenUsed="1"/>
-    <w:lsdException w:name="table of authorities" w:semiHidden="1" w:unhideWhenUsed="1"/>
-    <w:lsdException w:name="macro" w:semiHidden="1" w:unhideWhenUsed="1"/>
-    <w:lsdException w:name="toa heading" w:semiHidden="1" w:unhideWhenUsed="1"/>
-    <w:lsdException w:name="List" w:semiHidden="1" w:unhideWhenUsed="1"/>
-    <w:lsdException w:name="List Bullet" w:semiHidden="1" w:unhideWhenUsed="1"/>
-    <w:lsdException w:name="List Number" w:semiHidden="1" w:unhideWhenUsed="1"/>
-    <w:lsdException w:name="List 2" w:semiHidden="1" w:unhideWhenUsed="1"/>
-    <w:lsdException w:name="List 3" w:semiHidden="1" w:unhideWhenUsed="1"/>
-    <w:lsdException w:name="List 4" w:semiHidden="1" w:unhideWhenUsed="1"/>
-    <w:lsdException w:name="List 5" w:semiHidden="1" w:unhideWhenUsed="1"/>
-    <w:lsdException w:name="List Bullet 2" w:semiHidden="1" w:unhideWhenUsed="1"/>
-    <w:lsdException w:name="List Bullet 3" w:semiHidden="1" w:unhideWhenUsed="1"/>
-    <w:lsdException w:name="List Bullet 4" w:semiHidden="1" w:unhideWhenUsed="1"/>
-    <w:lsdException w:name="List Bullet 5" w:semiHidden="1" w:unhideWhenUsed="1"/>
-    <w:lsdException w:name="List Number 2" w:semiHidden="1" w:unhideWhenUsed="1"/>
-    <w:lsdException w:name="List Number 3" w:semiHidden="1" w:unhideWhenUsed="1"/>
-    <w:lsdException w:name="List Number 4" w:semiHidden="1" w:unhideWhenUsed="1"/>
-    <w:lsdException w:name="List Number 5" w:semiHidden="1" w:unhideWhenUsed="1"/>
-    <w:lsdException w:name="Title" w:uiPriority="10" w:qFormat="1"/>
-    <w:lsdException w:name="Closing" w:semiHidden="1" w:unhideWhenUsed="1"/>
-    <w:lsdException w:name="Signature" w:semiHidden="1" w:unhideWhenUsed="1"/>
-    <w:lsdException w:name="Default Paragraph Font" w:semiHidden="1" w:uiPriority="1" w:unhideWhenUsed="1"/>
-    <w:lsdException w:name="Body Text" w:semiHidden="1" w:unhideWhenUsed="1"/>
-    <w:lsdException w:name="Body Text Indent" w:semiHidden="1" w:unhideWhenUsed="1"/>
-    <w:lsdException w:name="List Continue" w:semiHidden="1" w:unhideWhenUsed="1"/>
-    <w:lsdException w:name="List Continue 2" w:semiHidden="1" w:unhideWhenUsed="1"/>
-    <w:lsdException w:name="List Continue 3" w:semiHidden="1" w:unhideWhenUsed="1"/>
-    <w:lsdException w:name="List Continue 4" w:semiHidden="1" w:unhideWhenUsed="1"/>
-    <w:lsdException w:name="List Continue 5" w:semiHidden="1" w:unhideWhenUsed="1"/>
-    <w:lsdException w:name="Message Header" w:semiHidden="1" w:unhideWhenUsed="1"/>
-    <w:lsdException w:name="Subtitle" w:uiPriority="11" w:qFormat="1"/>
-    <w:lsdException w:name="Salutation" w:semiHidden="1" w:unhideWhenUsed="1"/>
-    <w:lsdException w:name="Date" w:semiHidden="1" w:unhideWhenUsed="1"/>
-    <w:lsdException w:name="Body Text First Indent" w:semiHidden="1" w:unhideWhenUsed="1"/>
-    <w:lsdException w:name="Body Text First Indent 2" w:semiHidden="1" w:unhideWhenUsed="1"/>
-    <w:lsdException w:name="Note Heading" w:semiHidden="1" w:unhideWhenUsed="1"/>
-    <w:lsdException w:name="Body Text 2" w:semiHidden="1" w:unhideWhenUsed="1"/>
-    <w:lsdException w:name="Body Text 3" w:semiHidden="1" w:unhideWhenUsed="1"/>
-    <w:lsdException w:name="Body Text Indent 2" w:semiHidden="1" w:unhideWhenUsed="1"/>
-    <w:lsdException w:name="Body Text Indent 3" w:semiHidden="1" w:unhideWhenUsed="1"/>
-    <w:lsdException w:name="Block Text" w:semiHidden="1" w:unhideWhenUsed="1"/>
-    <w:lsdException w:name="Hyperlink" w:semiHidden="1" w:unhideWhenUsed="1"/>
-    <w:lsdException w:name="FollowedHyperlink" w:semiHidden="1" w:unhideWhenUsed="1"/>
-    <w:lsdException w:name="Strong" w:uiPriority="22" w:qFormat="1"/>
-    <w:lsdException w:name="Emphasis" w:uiPriority="20" w:qFormat="1"/>
-    <w:lsdException w:name="Document Map" w:semiHidden="1" w:unhideWhenUsed="1"/>
-    <w:lsdException w:name="Plain Text" w:semiHidden="1" w:unhideWhenUsed="1"/>
-    <w:lsdException w:name="E-mail Signature" w:semiHidden="1" w:unhideWhenUsed="1"/>
-    <w:lsdException w:name="HTML Top of Form" w:semiHidden="1" w:unhideWhenUsed="1"/>
-    <w:lsdException w:name="HTML Bottom of Form" w:semiHidden="1" w:unhideWhenUsed="1"/>
-    <w:lsdException w:name="Normal (Web)" w:semiHidden="1" w:unhideWhenUsed="1"/>
-    <w:lsdException w:name="HTML Acronym" w:semiHidden="1" w:unhideWhenUsed="1"/>
-    <w:lsdException w:name="HTML Address" w:semiHidden="1" w:unhideWhenUsed="1"/>
-    <w:lsdException w:name="HTML Cite" w:semiHidden="1" w:unhideWhenUsed="1"/>
-    <w:lsdException w:name="HTML Code" w:semiHidden="1" w:unhideWhenUsed="1"/>
-    <w:lsdException w:name="HTML Definition" w:semiHidden="1" w:unhideWhenUsed="1"/>
-    <w:lsdException w:name="HTML Keyboard" w:semiHidden="1" w:unhideWhenUsed="1"/>
-    <w:lsdException w:name="HTML Preformatted" w:semiHidden="1" w:unhideWhenUsed="1"/>
-    <w:lsdException w:name="HTML Sample" w:semiHidden="1" w:unhideWhenUsed="1"/>
-    <w:lsdException w:name="HTML Typewriter" w:semiHidden="1" w:unhideWhenUsed="1"/>
-    <w:lsdException w:name="HTML Variable" w:semiHidden="1" w:unhideWhenUsed="1"/>
-    <w:lsdException w:name="Normal Table" w:semiHidden="1" w:unhideWhenUsed="1"/>
-    <w:lsdException w:name="annotation subject" w:semiHidden="1" w:unhideWhenUsed="1"/>
-    <w:lsdException w:name="No List" w:semiHidden="1" w:unhideWhenUsed="1"/>
-    <w:lsdException w:name="Outline List 1" w:semiHidden="1" w:unhideWhenUsed="1"/>
-    <w:lsdException w:name="Outline List 2" w:semiHidden="1" w:unhideWhenUsed="1"/>
-    <w:lsdException w:name="Outline List 3" w:semiHidden="1" w:unhideWhenUsed="1"/>
-    <w:lsdException w:name="Table Simple 1" w:semiHidden="1" w:unhideWhenUsed="1"/>
-    <w:lsdException w:name="Table Simple 2" w:semiHidden="1" w:unhideWhenUsed="1"/>
-    <w:lsdException w:name="Table Simple 3" w:semiHidden="1" w:unhideWhenUsed="1"/>
-    <w:lsdException w:name="Table Classic 1" w:semiHidden="1" w:unhideWhenUsed="1"/>
-    <w:lsdException w:name="Table Classic 2" w:semiHidden="1" w:unhideWhenUsed="1"/>
-    <w:lsdException w:name="Table Classic 3" w:semiHidden="1" w:unhideWhenUsed="1"/>
-    <w:lsdException w:name="Table Classic 4" w:semiHidden="1" w:unhideWhenUsed="1"/>
-    <w:lsdException w:name="Table Colorful 1" w:semiHidden="1" w:unhideWhenUsed="1"/>
-    <w:lsdException w:name="Table Colorful 2" w:semiHidden="1" w:unhideWhenUsed="1"/>
-    <w:lsdException w:name="Table Colorful 3" w:semiHidden="1" w:unhideWhenUsed="1"/>
-    <w:lsdException w:name="Table Columns 1" w:semiHidden="1" w:unhideWhenUsed="1"/>
-    <w:lsdException w:name="Table Columns 2" w:semiHidden="1" w:unhideWhenUsed="1"/>
-    <w:lsdException w:name="Table Columns 3" w:semiHidden="1" w:unhideWhenUsed="1"/>
-    <w:lsdException w:name="Table Columns 4" w:semiHidden="1" w:unhideWhenUsed="1"/>
-    <w:lsdException w:name="Table Columns 5" w:semiHidden="1" w:unhideWhenUsed="1"/>
-    <w:lsdException w:name="Table Grid 1" w:semiHidden="1" w:unhideWhenUsed="1"/>
-    <w:lsdException w:name="Table Grid 2" w:semiHidden="1" w:unhideWhenUsed="1"/>
-    <w:lsdException w:name="Table Grid 3" w:semiHidden="1" w:unhideWhenUsed="1"/>
-    <w:lsdException w:name="Table Grid 4" w:semiHidden="1" w:unhideWhenUsed="1"/>
-    <w:lsdException w:name="Table Grid 5" w:semiHidden="1" w:unhideWhenUsed="1"/>
-    <w:lsdException w:name="Table Grid 6" w:semiHidden="1" w:unhideWhenUsed="1"/>
-    <w:lsdException w:name="Table Grid 7" w:semiHidden="1" w:unhideWhenUsed="1"/>
-    <w:lsdException w:name="Table Grid 8" w:semiHidden="1" w:unhideWhenUsed="1"/>
-    <w:lsdException w:name="Table List 1" w:semiHidden="1" w:unhideWhenUsed="1"/>
-    <w:lsdException w:name="Table List 2" w:semiHidden="1" w:unhideWhenUsed="1"/>
-    <w:lsdException w:name="Table List 3" w:semiHidden="1" w:unhideWhenUsed="1"/>
-    <w:lsdException w:name="Table List 4" w:semiHidden="1" w:unhideWhenUsed="1"/>
-    <w:lsdException w:name="Table List 5" w:semiHidden="1" w:unhideWhenUsed="1"/>
-    <w:lsdException w:name="Table List 6" w:semiHidden="1" w:unhideWhenUsed="1"/>
-    <w:lsdException w:name="Table List 7" w:semiHidden="1" w:unhideWhenUsed="1"/>
-    <w:lsdException w:name="Table List 8" w:semiHidden="1" w:unhideWhenUsed="1"/>
-    <w:lsdException w:name="Table 3D effects 1" w:semiHidden="1" w:unhideWhenUsed="1"/>
-    <w:lsdException w:name="Table 3D effects 2" w:semiHidden="1" w:unhideWhenUsed="1"/>
-    <w:lsdException w:name="Table 3D effects 3" w:semiHidden="1" w:unhideWhenUsed="1"/>
-    <w:lsdException w:name="Table Contemporary" w:semiHidden="1" w:unhideWhenUsed="1"/>
-    <w:lsdException w:name="Table Elegant" w:semiHidden="1" w:unhideWhenUsed="1"/>
-    <w:lsdException w:name="Table Professional" w:semiHidden="1" w:unhideWhenUsed="1"/>
-    <w:lsdException w:name="Table Subtle 1" w:semiHidden="1" w:unhideWhenUsed="1"/>
-    <w:lsdException w:name="Table Subtle 2" w:semiHidden="1" w:unhideWhenUsed="1"/>
-    <w:lsdException w:name="Table Web 1" w:semiHidden="1" w:unhideWhenUsed="1"/>
-    <w:lsdException w:name="Table Web 2" w:semiHidden="1" w:unhideWhenUsed="1"/>
-    <w:lsdException w:name="Table Web 3" w:semiHidden="1" w:unhideWhenUsed="1"/>
-    <w:lsdException w:name="Balloon Text" w:semiHidden="1" w:unhideWhenUsed="1"/>
-    <w:lsdException w:name="Table Grid" w:uiPriority="39"/>
-    <w:lsdException w:name="Table Theme" w:semiHidden="1" w:unhideWhenUsed="1"/>
-    <w:lsdException w:name="Placeholder Text" w:semiHidden="1"/>
-    <w:lsdException w:name="No Spacing" w:uiPriority="1" w:qFormat="1"/>
-    <w:lsdException w:name="Light Shading" w:uiPriority="60"/>
-    <w:lsdException w:name="Light List" w:uiPriority="61"/>
-    <w:lsdException w:name="Light Grid" w:uiPriority="62"/>
-    <w:lsdException w:name="Medium Shading 1" w:uiPriority="63"/>
-    <w:lsdException w:name="Medium Shading 2" w:uiPriority="64"/>
-    <w:lsdException w:name="Medium List 1" w:uiPriority="65"/>
-    <w:lsdException w:name="Medium List 2" w:uiPriority="66"/>
-    <w:lsdException w:name="Medium Grid 1" w:uiPriority="67"/>
-    <w:lsdException w:name="Medium Grid 2" w:uiPriority="68"/>
-    <w:lsdException w:name="Medium Grid 3" w:uiPriority="69"/>
-    <w:lsdException w:name="Dark List" w:uiPriority="70"/>
-    <w:lsdException w:name="Colorful Shading" w:uiPriority="71"/>
-    <w:lsdException w:name="Colorful List" w:uiPriority="72"/>
-    <w:lsdException w:name="Colorful Grid" w:uiPriority="73"/>
-    <w:lsdException w:name="Light Shading Accent 1" w:uiPriority="60"/>
-    <w:lsdException w:name="Light List Accent 1" w:uiPriority="61"/>
-    <w:lsdException w:name="Light Grid Accent 1" w:uiPriority="62"/>
-    <w:lsdException w:name="Medium Shading 1 Accent 1" w:uiPriority="63"/>
-    <w:lsdException w:name="Medium Shading 2 Accent 1" w:uiPriority="64"/>
-    <w:lsdException w:name="Medium List 1 Accent 1" w:uiPriority="65"/>
-    <w:lsdException w:name="Revision" w:semiHidden="1"/>
-    <w:lsdException w:name="List Paragraph" w:uiPriority="34" w:qFormat="1"/>
-    <w:lsdException w:name="Quote" w:uiPriority="29" w:qFormat="1"/>
-    <w:lsdException w:name="Intense Quote" w:uiPriority="30" w:qFormat="1"/>
-    <w:lsdException w:name="Medium List 2 Accent 1" w:uiPriority="66"/>
-    <w:lsdException w:name="Medium Grid 1 Accent 1" w:uiPriority="67"/>
-    <w:lsdException w:name="Medium Grid 2 Accent 1" w:uiPriority="68"/>
-    <w:lsdException w:name="Medium Grid 3 Accent 1" w:uiPriority="69"/>
-    <w:lsdException w:name="Dark List Accent 1" w:uiPriority="70"/>
-    <w:lsdException w:name="Colorful Shading Accent 1" w:uiPriority="71"/>
-    <w:lsdException w:name="Colorful List Accent 1" w:uiPriority="72"/>
-    <w:lsdException w:name="Colorful Grid Accent 1" w:uiPriority="73"/>
-    <w:lsdException w:name="Light Shading Accent 2" w:uiPriority="60"/>
-    <w:lsdException w:name="Light List Accent 2" w:uiPriority="61"/>
-    <w:lsdException w:name="Light Grid Accent 2" w:uiPriority="62"/>
-    <w:lsdException w:name="Medium Shading 1 Accent 2" w:uiPriority="63"/>
-    <w:lsdException w:name="Medium Shading 2 Accent 2" w:uiPriority="64"/>
-    <w:lsdException w:name="Medium List 1 Accent 2" w:uiPriority="65"/>
-    <w:lsdException w:name="Medium List 2 Accent 2" w:uiPriority="66"/>
-    <w:lsdException w:name="Medium Grid 1 Accent 2" w:uiPriority="67"/>
-    <w:lsdException w:name="Medium Grid 2 Accent 2" w:uiPriority="68"/>
-    <w:lsdException w:name="Medium Grid 3 Accent 2" w:uiPriority="69"/>
-    <w:lsdException w:name="Dark List Accent 2" w:uiPriority="70"/>
-    <w:lsdException w:name="Colorful Shading Accent 2" w:uiPriority="71"/>
-    <w:lsdException w:name="Colorful List Accent 2" w:uiPriority="72"/>
-    <w:lsdException w:name="Colorful Grid Accent 2" w:uiPriority="73"/>
-    <w:lsdException w:name="Light Shading Accent 3" w:uiPriority="60"/>
-    <w:lsdException w:name="Light List Accent 3" w:uiPriority="61"/>
-    <w:lsdException w:name="Light Grid Accent 3" w:uiPriority="62"/>
-    <w:lsdException w:name="Medium Shading 1 Accent 3" w:uiPriority="63"/>
-    <w:lsdException w:name="Medium Shading 2 Accent 3" w:uiPriority="64"/>
-    <w:lsdException w:name="Medium List 1 Accent 3" w:uiPriority="65"/>
-    <w:lsdException w:name="Medium List 2 Accent 3" w:uiPriority="66"/>
-    <w:lsdException w:name="Medium Grid 1 Accent 3" w:uiPriority="67"/>
-    <w:lsdException w:name="Medium Grid 2 Accent 3" w:uiPriority="68"/>
-    <w:lsdException w:name="Medium Grid 3 Accent 3" w:uiPriority="69"/>
-    <w:lsdException w:name="Dark List Accent 3" w:uiPriority="70"/>
-    <w:lsdException w:name="Colorful Shading Accent 3" w:uiPriority="71"/>
-    <w:lsdException w:name="Colorful List Accent 3" w:uiPriority="72"/>
-    <w:lsdException w:name="Colorful Grid Accent 3" w:uiPriority="73"/>
-    <w:lsdException w:name="Light Shading Accent 4" w:uiPriority="60"/>
-    <w:lsdException w:name="Light List Accent 4" w:uiPriority="61"/>
-    <w:lsdException w:name="Light Grid Accent 4" w:uiPriority="62"/>
-    <w:lsdException w:name="Medium Shading 1 Accent 4" w:uiPriority="63"/>
-    <w:lsdException w:name="Medium Shading 2 Accent 4" w:uiPriority="64"/>
-    <w:lsdException w:name="Medium List 1 Accent 4" w:uiPriority="65"/>
-    <w:lsdException w:name="Medium List 2 Accent 4" w:uiPriority="66"/>
-    <w:lsdException w:name="Medium Grid 1 Accent 4" w:uiPriority="67"/>
-    <w:lsdException w:name="Medium Grid 2 Accent 4" w:uiPriority="68"/>
-    <w:lsdException w:name="Medium Grid 3 Accent 4" w:uiPriority="69"/>
-    <w:lsdException w:name="Dark List Accent 4" w:uiPriority="70"/>
-    <w:lsdException w:name="Colorful Shading Accent 4" w:uiPriority="71"/>
-    <w:lsdException w:name="Colorful List Accent 4" w:uiPriority="72"/>
-    <w:lsdException w:name="Colorful Grid Accent 4" w:uiPriority="73"/>
-    <w:lsdException w:name="Light Shading Accent 5" w:uiPriority="60"/>
-    <w:lsdException w:name="Light List Accent 5" w:uiPriority="61"/>
-    <w:lsdException w:name="Light Grid Accent 5" w:uiPriority="62"/>
-    <w:lsdException w:name="Medium Shading 1 Accent 5" w:uiPriority="63"/>
-    <w:lsdException w:name="Medium Shading 2 Accent 5" w:uiPriority="64"/>
-    <w:lsdException w:name="Medium List 1 Accent 5" w:uiPriority="65"/>
-    <w:lsdException w:name="Medium List 2 Accent 5" w:uiPriority="66"/>
-    <w:lsdException w:name="Medium Grid 1 Accent 5" w:uiPriority="67"/>
-    <w:lsdException w:name="Medium Grid 2 Accent 5" w:uiPriority="68"/>
-    <w:lsdException w:name="Medium Grid 3 Accent 5" w:uiPriority="69"/>
-    <w:lsdException w:name="Dark List Accent 5" w:uiPriority="70"/>
-    <w:lsdException w:name="Colorful Shading Accent 5" w:uiPriority="71"/>
-    <w:lsdException w:name="Colorful List Accent 5" w:uiPriority="72"/>
-    <w:lsdException w:name="Colorful Grid Accent 5" w:uiPriority="73"/>
-    <w:lsdException w:name="Light Shading Accent 6" w:uiPriority="60"/>
-    <w:lsdException w:name="Light List Accent 6" w:uiPriority="61"/>
-    <w:lsdException w:name="Light Grid Accent 6" w:uiPriority="62"/>
-    <w:lsdException w:name="Medium Shading 1 Accent 6" w:uiPriority="63"/>
-    <w:lsdException w:name="Medium Shading 2 Accent 6" w:uiPriority="64"/>
-    <w:lsdException w:name="Medium List 1 Accent 6" w:uiPriority="65"/>
-    <w:lsdException w:name="Medium List 2 Accent 6" w:uiPriority="66"/>
-    <w:lsdException w:name="Medium Grid 1 Accent 6" w:uiPriority="67"/>
-    <w:lsdException w:name="Medium Grid 2 Accent 6" w:uiPriority="68"/>
-    <w:lsdException w:name="Medium Grid 3 Accent 6" w:uiPriority="69"/>
-    <w:lsdException w:name="Dark List Accent 6" w:uiPriority="70"/>
-    <w:lsdException w:name="Colorful Shading Accent 6" w:uiPriority="71"/>
-    <w:lsdException w:name="Colorful List Accent 6" w:uiPriority="72"/>
-    <w:lsdException w:name="Colorful Grid Accent 6" w:uiPriority="73"/>
-    <w:lsdException w:name="Subtle Emphasis" w:uiPriority="19" w:qFormat="1"/>
-    <w:lsdException w:name="Intense Emphasis" w:uiPriority="21" w:qFormat="1"/>
-    <w:lsdException w:name="Subtle Reference" w:uiPriority="31" w:qFormat="1"/>
-    <w:lsdException w:name="Intense Reference" w:uiPriority="32" w:qFormat="1"/>
-    <w:lsdException w:name="Book Title" w:uiPriority="33" w:qFormat="1"/>
-    <w:lsdException w:name="Bibliography" w:semiHidden="1" w:uiPriority="37" w:unhideWhenUsed="1"/>
-    <w:lsdException w:name="TOC Heading" w:semiHidden="1" w:uiPriority="39" w:unhideWhenUsed="1" w:qFormat="1"/>
-    <w:lsdException w:name="Plain Table 1" w:uiPriority="41"/>
-    <w:lsdException w:name="Plain Table 2" w:uiPriority="42"/>
-    <w:lsdException w:name="Plain Table 3" w:uiPriority="43"/>
-    <w:lsdException w:name="Plain Table 4" w:uiPriority="44"/>
-    <w:lsdException w:name="Plain Table 5" w:uiPriority="45"/>
-    <w:lsdException w:name="Grid Table Light" w:uiPriority="40"/>
-    <w:lsdException w:name="Grid Table 1 Light" w:uiPriority="46"/>
-    <w:lsdException w:name="Grid Table 2" w:uiPriority="47"/>
-    <w:lsdException w:name="Grid Table 3" w:uiPriority="48"/>
-    <w:lsdException w:name="Grid Table 4" w:uiPriority="49"/>
-    <w:lsdException w:name="Grid Table 5 Dark" w:uiPriority="50"/>
-    <w:lsdException w:name="Grid Table 6 Colorful" w:uiPriority="51"/>
-    <w:lsdException w:name="Grid Table 7 Colorful" w:uiPriority="52"/>
-    <w:lsdException w:name="Grid Table 1 Light Accent 1" w:uiPriority="46"/>
-    <w:lsdException w:name="Grid Table 2 Accent 1" w:uiPriority="47"/>
-    <w:lsdException w:name="Grid Table 3 Accent 1" w:uiPriority="48"/>
-    <w:lsdException w:name="Grid Table 4 Accent 1" w:uiPriority="49"/>
-    <w:lsdException w:name="Grid Table 5 Dark Accent 1" w:uiPriority="50"/>
-    <w:lsdException w:name="Grid Table 6 Colorful Accent 1" w:uiPriority="51"/>
-    <w:lsdException w:name="Grid Table 7 Colorful Accent 1" w:uiPriority="52"/>
-    <w:lsdException w:name="Grid Table 1 Light Accent 2" w:uiPriority="46"/>
-    <w:lsdException w:name="Grid Table 2 Accent 2" w:uiPriority="47"/>
-    <w:lsdException w:name="Grid Table 3 Accent 2" w:uiPriority="48"/>
-    <w:lsdException w:name="Grid Table 4 Accent 2" w:uiPriority="49"/>
-    <w:lsdException w:name="Grid Table 5 Dark Accent 2" w:uiPriority="50"/>
-    <w:lsdException w:name="Grid Table 6 Colorful Accent 2" w:uiPriority="51"/>
-    <w:lsdException w:name="Grid Table 7 Colorful Accent 2" w:uiPriority="52"/>
-    <w:lsdException w:name="Grid Table 1 Light Accent 3" w:uiPriority="46"/>
-    <w:lsdException w:name="Grid Table 2 Accent 3" w:uiPriority="47"/>
-    <w:lsdException w:name="Grid Table 3 Accent 3" w:uiPriority="48"/>
-    <w:lsdException w:name="Grid Table 4 Accent 3" w:uiPriority="49"/>
-    <w:lsdException w:name="Grid Table 5 Dark Accent 3" w:uiPriority="50"/>
-    <w:lsdException w:name="Grid Table 6 Colorful Accent 3" w:uiPriority="51"/>
-    <w:lsdException w:name="Grid Table 7 Colorful Accent 3" w:uiPriority="52"/>
-    <w:lsdException w:name="Grid Table 1 Light Accent 4" w:uiPriority="46"/>
-    <w:lsdException w:name="Grid Table 2 Accent 4" w:uiPriority="47"/>
-    <w:lsdException w:name="Grid Table 3 Accent 4" w:uiPriority="48"/>
-    <w:lsdException w:name="Grid Table 4 Accent 4" w:uiPriority="49"/>
-    <w:lsdException w:name="Grid Table 5 Dark Accent 4" w:uiPriority="50"/>
-    <w:lsdException w:name="Grid Table 6 Colorful Accent 4" w:uiPriority="51"/>
-    <w:lsdException w:name="Grid Table 7 Colorful Accent 4" w:uiPriority="52"/>
-    <w:lsdException w:name="Grid Table 1 Light Accent 5" w:uiPriority="46"/>
-    <w:lsdException w:name="Grid Table 2 Accent 5" w:uiPriority="47"/>
-    <w:lsdException w:name="Grid Table 3 Accent 5" w:uiPriority="48"/>
-    <w:lsdException w:name="Grid Table 4 Accent 5" w:uiPriority="49"/>
-    <w:lsdException w:name="Grid Table 5 Dark Accent 5" w:uiPriority="50"/>
-    <w:lsdException w:name="Grid Table 6 Colorful Accent 5" w:uiPriority="51"/>
-    <w:lsdException w:name="Grid Table 7 Colorful Accent 5" w:uiPriority="52"/>
-    <w:lsdException w:name="Grid Table 1 Light Accent 6" w:uiPriority="46"/>
-    <w:lsdException w:name="Grid Table 2 Accent 6" w:uiPriority="47"/>
-    <w:lsdException w:name="Grid Table 3 Accent 6" w:uiPriority="48"/>
-    <w:lsdException w:name="Grid Table 4 Accent 6" w:uiPriority="49"/>
-    <w:lsdException w:name="Grid Table 5 Dark Accent 6" w:uiPriority="50"/>
-    <w:lsdException w:name="Grid Table 6 Colorful Accent 6" w:uiPriority="51"/>
-    <w:lsdException w:name="Grid Table 7 Colorful Accent 6" w:uiPriority="52"/>
-    <w:lsdException w:name="List Table 1 Light" w:uiPriority="46"/>
-    <w:lsdException w:name="List Table 2" w:uiPriority="47"/>
-    <w:lsdException w:name="List Table 3" w:uiPriority="48"/>
-    <w:lsdException w:name="List Table 4" w:uiPriority="49"/>
-    <w:lsdException w:name="List Table 5 Dark" w:uiPriority="50"/>
-    <w:lsdException w:name="List Table 6 Colorful" w:uiPriority="51"/>
-    <w:lsdException w:name="List Table 7 Colorful" w:uiPriority="52"/>
-    <w:lsdException w:name="List Table 1 Light Accent 1" w:uiPriority="46"/>
-    <w:lsdException w:name="List Table 2 Accent 1" w:uiPriority="47"/>
-    <w:lsdException w:name="List Table 3 Accent 1" w:uiPriority="48"/>
-    <w:lsdException w:name="List Table 4 Accent 1" w:uiPriority="49"/>
-    <w:lsdException w:name="List Table 5 Dark Accent 1" w:uiPriority="50"/>
-    <w:lsdException w:name="List Table 6 Colorful Accent 1" w:uiPriority="51"/>
-    <w:lsdException w:name="List Table 7 Colorful Accent 1" w:uiPriority="52"/>
-    <w:lsdException w:name="List Table 1 Light Accent 2" w:uiPriority="46"/>
-    <w:lsdException w:name="List Table 2 Accent 2" w:uiPriority="47"/>
-    <w:lsdException w:name="List Table 3 Accent 2" w:uiPriority="48"/>
-    <w:lsdException w:name="List Table 4 Accent 2" w:uiPriority="49"/>
-    <w:lsdException w:name="List Table 5 Dark Accent 2" w:uiPriority="50"/>
-    <w:lsdException w:name="List Table 6 Colorful Accent 2" w:uiPriority="51"/>
-    <w:lsdException w:name="List Table 7 Colorful Accent 2" w:uiPriority="52"/>
-    <w:lsdException w:name="List Table 1 Light Accent 3" w:uiPriority="46"/>
-    <w:lsdException w:name="List Table 2 Accent 3" w:uiPriority="47"/>
-    <w:lsdException w:name="List Table 3 Accent 3" w:uiPriority="48"/>
-    <w:lsdException w:name="List Table 4 Accent 3" w:uiPriority="49"/>
-    <w:lsdException w:name="List Table 5 Dark Accent 3" w:uiPriority="50"/>
-    <w:lsdException w:name="List Table 6 Colorful Accent 3" w:uiPriority="51"/>
-    <w:lsdException w:name="List Table 7 Colorful Accent 3" w:uiPriority="52"/>
-    <w:lsdException w:name="List Table 1 Light Accent 4" w:uiPriority="46"/>
-    <w:lsdException w:name="List Table 2 Accent 4" w:uiPriority="47"/>
-    <w:lsdException w:name="List Table 3 Accent 4" w:uiPriority="48"/>
-    <w:lsdException w:name="List Table 4 Accent 4" w:uiPriority="49"/>
-    <w:lsdException w:name="List Table 5 Dark Accent 4" w:uiPriority="50"/>
-    <w:lsdException w:name="List Table 6 Colorful Accent 4" w:uiPriority="51"/>
-    <w:lsdException w:name="List Table 7 Colorful Accent 4" w:uiPriority="52"/>
-    <w:lsdException w:name="List Table 1 Light Accent 5" w:uiPriority="46"/>
-    <w:lsdException w:name="List Table 2 Accent 5" w:uiPriority="47"/>
-    <w:lsdException w:name="List Table 3 Accent 5" w:uiPriority="48"/>
-    <w:lsdException w:name="List Table 4 Accent 5" w:uiPriority="49"/>
-    <w:lsdException w:name="List Table 5 Dark Accent 5" w:uiPriority="50"/>
-    <w:lsdException w:name="List Table 6 Colorful Accent 5" w:uiPriority="51"/>
-    <w:lsdException w:name="List Table 7 Colorful Accent 5" w:uiPriority="52"/>
-    <w:lsdException w:name="List Table 1 Light Accent 6" w:uiPriority="46"/>
-    <w:lsdException w:name="List Table 2 Accent 6" w:uiPriority="47"/>
-    <w:lsdException w:name="List Table 3 Accent 6" w:uiPriority="48"/>
-    <w:lsdException w:name="List Table 4 Accent 6" w:uiPriority="49"/>
-    <w:lsdException w:name="List Table 5 Dark Accent 6" w:uiPriority="50"/>
-    <w:lsdException w:name="List Table 6 Colorful Accent 6" w:uiPriority="51"/>
-    <w:lsdException w:name="List Table 7 Colorful Accent 6" w:uiPriority="52"/>
+  <w:latentStyles w:defLockedState="0" w:defUIPriority="99" w:defSemiHidden="1" w:defUnhideWhenUsed="1" w:defQFormat="0" w:count="267">
+    <w:lsdException w:name="Normal" w:semiHidden="0" w:uiPriority="0" w:unhideWhenUsed="0" w:qFormat="1"/>
+    <w:lsdException w:name="heading 1" w:semiHidden="0" w:uiPriority="9" w:unhideWhenUsed="0" w:qFormat="1"/>
+    <w:lsdException w:name="heading 2" w:uiPriority="9" w:qFormat="1"/>
+    <w:lsdException w:name="heading 3" w:uiPriority="9" w:qFormat="1"/>
+    <w:lsdException w:name="heading 4" w:uiPriority="9" w:qFormat="1"/>
+    <w:lsdException w:name="heading 5" w:uiPriority="9" w:qFormat="1"/>
+    <w:lsdException w:name="heading 6" w:uiPriority="9" w:qFormat="1"/>
+    <w:lsdException w:name="heading 7" w:uiPriority="9" w:qFormat="1"/>
+    <w:lsdException w:name="heading 8" w:uiPriority="9" w:qFormat="1"/>
+    <w:lsdException w:name="heading 9" w:uiPriority="9" w:qFormat="1"/>
+    <w:lsdException w:name="toc 1" w:uiPriority="39"/>
+    <w:lsdException w:name="toc 2" w:uiPriority="39"/>
+    <w:lsdException w:name="toc 3" w:uiPriority="39"/>
+    <w:lsdException w:name="toc 4" w:uiPriority="39"/>
+    <w:lsdException w:name="toc 5" w:uiPriority="39"/>
+    <w:lsdException w:name="toc 6" w:uiPriority="39"/>
+    <w:lsdException w:name="toc 7" w:uiPriority="39"/>
+    <w:lsdException w:name="toc 8" w:uiPriority="39"/>
+    <w:lsdException w:name="toc 9" w:uiPriority="39"/>
+    <w:lsdException w:name="caption" w:uiPriority="35" w:qFormat="1"/>
+    <w:lsdException w:name="Title" w:semiHidden="0" w:uiPriority="10" w:unhideWhenUsed="0" w:qFormat="1"/>
+    <w:lsdException w:name="Default Paragraph Font" w:uiPriority="1"/>
+    <w:lsdException w:name="Subtitle" w:semiHidden="0" w:uiPriority="11" w:unhideWhenUsed="0" w:qFormat="1"/>
+    <w:lsdException w:name="Strong" w:semiHidden="0" w:uiPriority="22" w:unhideWhenUsed="0" w:qFormat="1"/>
+    <w:lsdException w:name="Emphasis" w:semiHidden="0" w:uiPriority="20" w:unhideWhenUsed="0" w:qFormat="1"/>
+    <w:lsdException w:name="Table Grid" w:semiHidden="0" w:uiPriority="39" w:unhideWhenUsed="0"/>
+    <w:lsdException w:name="Placeholder Text" w:unhideWhenUsed="0"/>
+    <w:lsdException w:name="No Spacing" w:semiHidden="0" w:uiPriority="1" w:unhideWhenUsed="0" w:qFormat="1"/>
+    <w:lsdException w:name="Light Shading" w:semiHidden="0" w:uiPriority="60" w:unhideWhenUsed="0"/>
+    <w:lsdException w:name="Light List" w:semiHidden="0" w:uiPriority="61" w:unhideWhenUsed="0"/>
+    <w:lsdException w:name="Light Grid" w:semiHidden="0" w:uiPriority="62" w:unhideWhenUsed="0"/>
+    <w:lsdException w:name="Medium Shading 1" w:semiHidden="0" w:uiPriority="63" w:unhideWhenUsed="0"/>
+    <w:lsdException w:name="Medium Shading 2" w:semiHidden="0" w:uiPriority="64" w:unhideWhenUsed="0"/>
+    <w:lsdException w:name="Medium List 1" w:semiHidden="0" w:uiPriority="65" w:unhideWhenUsed="0"/>
+    <w:lsdException w:name="Medium List 2" w:semiHidden="0" w:uiPriority="66" w:unhideWhenUsed="0"/>
+    <w:lsdException w:name="Medium Grid 1" w:semiHidden="0" w:uiPriority="67" w:unhideWhenUsed="0"/>
+    <w:lsdException w:name="Medium Grid 2" w:semiHidden="0" w:uiPriority="68" w:unhideWhenUsed="0"/>
+    <w:lsdException w:name="Medium Grid 3" w:semiHidden="0" w:uiPriority="69" w:unhideWhenUsed="0"/>
+    <w:lsdException w:name="Dark List" w:semiHidden="0" w:uiPriority="70" w:unhideWhenUsed="0"/>
+    <w:lsdException w:name="Colorful Shading" w:semiHidden="0" w:uiPriority="71" w:unhideWhenUsed="0"/>
+    <w:lsdException w:name="Colorful List" w:semiHidden="0" w:uiPriority="72" w:unhideWhenUsed="0"/>
+    <w:lsdException w:name="Colorful Grid" w:semiHidden="0" w:uiPriority="73" w:unhideWhenUsed="0"/>
+    <w:lsdException w:name="Light Shading Accent 1" w:semiHidden="0" w:uiPriority="60" w:unhideWhenUsed="0"/>
+    <w:lsdException w:name="Light List Accent 1" w:semiHidden="0" w:uiPriority="61" w:unhideWhenUsed="0"/>
+    <w:lsdException w:name="Light Grid Accent 1" w:semiHidden="0" w:uiPriority="62" w:unhideWhenUsed="0"/>
+    <w:lsdException w:name="Medium Shading 1 Accent 1" w:semiHidden="0" w:uiPriority="63" w:unhideWhenUsed="0"/>
+    <w:lsdException w:name="Medium Shading 2 Accent 1" w:semiHidden="0" w:uiPriority="64" w:unhideWhenUsed="0"/>
+    <w:lsdException w:name="Medium List 1 Accent 1" w:semiHidden="0" w:uiPriority="65" w:unhideWhenUsed="0"/>
+    <w:lsdException w:name="Revision" w:unhideWhenUsed="0"/>
+    <w:lsdException w:name="List Paragraph" w:semiHidden="0" w:uiPriority="34" w:unhideWhenUsed="0" w:qFormat="1"/>
+    <w:lsdException w:name="Quote" w:semiHidden="0" w:uiPriority="29" w:unhideWhenUsed="0" w:qFormat="1"/>
+    <w:lsdException w:name="Intense Quote" w:semiHidden="0" w:uiPriority="30" w:unhideWhenUsed="0" w:qFormat="1"/>
+    <w:lsdException w:name="Medium List 2 Accent 1" w:semiHidden="0" w:uiPriority="66" w:unhideWhenUsed="0"/>
+    <w:lsdException w:name="Medium Grid 1 Accent 1" w:semiHidden="0" w:uiPriority="67" w:unhideWhenUsed="0"/>
+    <w:lsdException w:name="Medium Grid 2 Accent 1" w:semiHidden="0" w:uiPriority="68" w:unhideWhenUsed="0"/>
+    <w:lsdException w:name="Medium Grid 3 Accent 1" w:semiHidden="0" w:uiPriority="69" w:unhideWhenUsed="0"/>
+    <w:lsdException w:name="Dark List Accent 1" w:semiHidden="0" w:uiPriority="70" w:unhideWhenUsed="0"/>
+    <w:lsdException w:name="Colorful Shading Accent 1" w:semiHidden="0" w:uiPriority="71" w:unhideWhenUsed="0"/>
+    <w:lsdException w:name="Colorful List Accent 1" w:semiHidden="0" w:uiPriority="72" w:unhideWhenUsed="0"/>
+    <w:lsdException w:name="Colorful Grid Accent 1" w:semiHidden="0" w:uiPriority="73" w:unhideWhenUsed="0"/>
+    <w:lsdException w:name="Light Shading Accent 2" w:semiHidden="0" w:uiPriority="60" w:unhideWhenUsed="0"/>
+    <w:lsdException w:name="Light List Accent 2" w:semiHidden="0" w:uiPriority="61" w:unhideWhenUsed="0"/>
+    <w:lsdException w:name="Light Grid Accent 2" w:semiHidden="0" w:uiPriority="62" w:unhideWhenUsed="0"/>
+    <w:lsdException w:name="Medium Shading 1 Accent 2" w:semiHidden="0" w:uiPriority="63" w:unhideWhenUsed="0"/>
+    <w:lsdException w:name="Medium Shading 2 Accent 2" w:semiHidden="0" w:uiPriority="64" w:unhideWhenUsed="0"/>
+    <w:lsdException w:name="Medium List 1 Accent 2" w:semiHidden="0" w:uiPriority="65" w:unhideWhenUsed="0"/>
+    <w:lsdException w:name="Medium List 2 Accent 2" w:semiHidden="0" w:uiPriority="66" w:unhideWhenUsed="0"/>
+    <w:lsdException w:name="Medium Grid 1 Accent 2" w:semiHidden="0" w:uiPriority="67" w:unhideWhenUsed="0"/>
+    <w:lsdException w:name="Medium Grid 2 Accent 2" w:semiHidden="0" w:uiPriority="68" w:unhideWhenUsed="0"/>
+    <w:lsdException w:name="Medium Grid 3 Accent 2" w:semiHidden="0" w:uiPriority="69" w:unhideWhenUsed="0"/>
+    <w:lsdException w:name="Dark List Accent 2" w:semiHidden="0" w:uiPriority="70" w:unhideWhenUsed="0"/>
+    <w:lsdException w:name="Colorful Shading Accent 2" w:semiHidden="0" w:uiPriority="71" w:unhideWhenUsed="0"/>
+    <w:lsdException w:name="Colorful List Accent 2" w:semiHidden="0" w:uiPriority="72" w:unhideWhenUsed="0"/>
+    <w:lsdException w:name="Colorful Grid Accent 2" w:semiHidden="0" w:uiPriority="73" w:unhideWhenUsed="0"/>
+    <w:lsdException w:name="Light Shading Accent 3" w:semiHidden="0" w:uiPriority="60" w:unhideWhenUsed="0"/>
+    <w:lsdException w:name="Light List Accent 3" w:semiHidden="0" w:uiPriority="61" w:unhideWhenUsed="0"/>
+    <w:lsdException w:name="Light Grid Accent 3" w:semiHidden="0" w:uiPriority="62" w:unhideWhenUsed="0"/>
+    <w:lsdException w:name="Medium Shading 1 Accent 3" w:semiHidden="0" w:uiPriority="63" w:unhideWhenUsed="0"/>
+    <w:lsdException w:name="Medium Shading 2 Accent 3" w:semiHidden="0" w:uiPriority="64" w:unhideWhenUsed="0"/>
+    <w:lsdException w:name="Medium List 1 Accent 3" w:semiHidden="0" w:uiPriority="65" w:unhideWhenUsed="0"/>
+    <w:lsdException w:name="Medium List 2 Accent 3" w:semiHidden="0" w:uiPriority="66" w:unhideWhenUsed="0"/>
+    <w:lsdException w:name="Medium Grid 1 Accent 3" w:semiHidden="0" w:uiPriority="67" w:unhideWhenUsed="0"/>
+    <w:lsdException w:name="Medium Grid 2 Accent 3" w:semiHidden="0" w:uiPriority="68" w:unhideWhenUsed="0"/>
+    <w:lsdException w:name="Medium Grid 3 Accent 3" w:semiHidden="0" w:uiPriority="69" w:unhideWhenUsed="0"/>
+    <w:lsdException w:name="Dark List Accent 3" w:semiHidden="0" w:uiPriority="70" w:unhideWhenUsed="0"/>
+    <w:lsdException w:name="Colorful Shading Accent 3" w:semiHidden="0" w:uiPriority="71" w:unhideWhenUsed="0"/>
+    <w:lsdException w:name="Colorful List Accent 3" w:semiHidden="0" w:uiPriority="72" w:unhideWhenUsed="0"/>
+    <w:lsdException w:name="Colorful Grid Accent 3" w:semiHidden="0" w:uiPriority="73" w:unhideWhenUsed="0"/>
+    <w:lsdException w:name="Light Shading Accent 4" w:semiHidden="0" w:uiPriority="60" w:unhideWhenUsed="0"/>
+    <w:lsdException w:name="Light List Accent 4" w:semiHidden="0" w:uiPriority="61" w:unhideWhenUsed="0"/>
+    <w:lsdException w:name="Light Grid Accent 4" w:semiHidden="0" w:uiPriority="62" w:unhideWhenUsed="0"/>
+    <w:lsdException w:name="Medium Shading 1 Accent 4" w:semiHidden="0" w:uiPriority="63" w:unhideWhenUsed="0"/>
+    <w:lsdException w:name="Medium Shading 2 Accent 4" w:semiHidden="0" w:uiPriority="64" w:unhideWhenUsed="0"/>
+    <w:lsdException w:name="Medium List 1 Accent 4" w:semiHidden="0" w:uiPriority="65" w:unhideWhenUsed="0"/>
+    <w:lsdException w:name="Medium List 2 Accent 4" w:semiHidden="0" w:uiPriority="66" w:unhideWhenUsed="0"/>
+    <w:lsdException w:name="Medium Grid 1 Accent 4" w:semiHidden="0" w:uiPriority="67" w:unhideWhenUsed="0"/>
+    <w:lsdException w:name="Medium Grid 2 Accent 4" w:semiHidden="0" w:uiPriority="68" w:unhideWhenUsed="0"/>
+    <w:lsdException w:name="Medium Grid 3 Accent 4" w:semiHidden="0" w:uiPriority="69" w:unhideWhenUsed="0"/>
+    <w:lsdException w:name="Dark List Accent 4" w:semiHidden="0" w:uiPriority="70" w:unhideWhenUsed="0"/>
+    <w:lsdException w:name="Colorful Shading Accent 4" w:semiHidden="0" w:uiPriority="71" w:unhideWhenUsed="0"/>
+    <w:lsdException w:name="Colorful List Accent 4" w:semiHidden="0" w:uiPriority="72" w:unhideWhenUsed="0"/>
+    <w:lsdException w:name="Colorful Grid Accent 4" w:semiHidden="0" w:uiPriority="73" w:unhideWhenUsed="0"/>
+    <w:lsdException w:name="Light Shading Accent 5" w:semiHidden="0" w:uiPriority="60" w:unhideWhenUsed="0"/>
+    <w:lsdException w:name="Light List Accent 5" w:semiHidden="0" w:uiPriority="61" w:unhideWhenUsed="0"/>
+    <w:lsdException w:name="Light Grid Accent 5" w:semiHidden="0" w:uiPriority="62" w:unhideWhenUsed="0"/>
+    <w:lsdException w:name="Medium Shading 1 Accent 5" w:semiHidden="0" w:uiPriority="63" w:unhideWhenUsed="0"/>
+    <w:lsdException w:name="Medium Shading 2 Accent 5" w:semiHidden="0" w:uiPriority="64" w:unhideWhenUsed="0"/>
+    <w:lsdException w:name="Medium List 1 Accent 5" w:semiHidden="0" w:uiPriority="65" w:unhideWhenUsed="0"/>
+    <w:lsdException w:name="Medium List 2 Accent 5" w:semiHidden="0" w:uiPriority="66" w:unhideWhenUsed="0"/>
+    <w:lsdException w:name="Medium Grid 1 Accent 5" w:semiHidden="0" w:uiPriority="67" w:unhideWhenUsed="0"/>
+    <w:lsdException w:name="Medium Grid 2 Accent 5" w:semiHidden="0" w:uiPriority="68" w:unhideWhenUsed="0"/>
+    <w:lsdException w:name="Medium Grid 3 Accent 5" w:semiHidden="0" w:uiPriority="69" w:unhideWhenUsed="0"/>
+    <w:lsdException w:name="Dark List Accent 5" w:semiHidden="0" w:uiPriority="70" w:unhideWhenUsed="0"/>
+    <w:lsdException w:name="Colorful Shading Accent 5" w:semiHidden="0" w:uiPriority="71" w:unhideWhenUsed="0"/>
+    <w:lsdException w:name="Colorful List Accent 5" w:semiHidden="0" w:uiPriority="72" w:unhideWhenUsed="0"/>
+    <w:lsdException w:name="Colorful Grid Accent 5" w:semiHidden="0" w:uiPriority="73" w:unhideWhenUsed="0"/>
+    <w:lsdException w:name="Light Shading Accent 6" w:semiHidden="0" w:uiPriority="60" w:unhideWhenUsed="0"/>
+    <w:lsdException w:name="Light List Accent 6" w:semiHidden="0" w:uiPriority="61" w:unhideWhenUsed="0"/>
+    <w:lsdException w:name="Light Grid Accent 6" w:semiHidden="0" w:uiPriority="62" w:unhideWhenUsed="0"/>
+    <w:lsdException w:name="Medium Shading 1 Accent 6" w:semiHidden="0" w:uiPriority="63" w:unhideWhenUsed="0"/>
+    <w:lsdException w:name="Medium Shading 2 Accent 6" w:semiHidden="0" w:uiPriority="64" w:unhideWhenUsed="0"/>
+    <w:lsdException w:name="Medium List 1 Accent 6" w:semiHidden="0" w:uiPriority="65" w:unhideWhenUsed="0"/>
+    <w:lsdException w:name="Medium List 2 Accent 6" w:semiHidden="0" w:uiPriority="66" w:unhideWhenUsed="0"/>
+    <w:lsdException w:name="Medium Grid 1 Accent 6" w:semiHidden="0" w:uiPriority="67" w:unhideWhenUsed="0"/>
+    <w:lsdException w:name="Medium Grid 2 Accent 6" w:semiHidden="0" w:uiPriority="68" w:unhideWhenUsed="0"/>
+    <w:lsdException w:name="Medium Grid 3 Accent 6" w:semiHidden="0" w:uiPriority="69" w:unhideWhenUsed="0"/>
+    <w:lsdException w:name="Dark List Accent 6" w:semiHidden="0" w:uiPriority="70" w:unhideWhenUsed="0"/>
+    <w:lsdException w:name="Colorful Shading Accent 6" w:semiHidden="0" w:uiPriority="71" w:unhideWhenUsed="0"/>
+    <w:lsdException w:name="Colorful List Accent 6" w:semiHidden="0" w:uiPriority="72" w:unhideWhenUsed="0"/>
+    <w:lsdException w:name="Colorful Grid Accent 6" w:semiHidden="0" w:uiPriority="73" w:unhideWhenUsed="0"/>
+    <w:lsdException w:name="Subtle Emphasis" w:semiHidden="0" w:uiPriority="19" w:unhideWhenUsed="0" w:qFormat="1"/>
+    <w:lsdException w:name="Intense Emphasis" w:semiHidden="0" w:uiPriority="21" w:unhideWhenUsed="0" w:qFormat="1"/>
+    <w:lsdException w:name="Subtle Reference" w:semiHidden="0" w:uiPriority="31" w:unhideWhenUsed="0" w:qFormat="1"/>
+    <w:lsdException w:name="Intense Reference" w:semiHidden="0" w:uiPriority="32" w:unhideWhenUsed="0" w:qFormat="1"/>
+    <w:lsdException w:name="Book Title" w:semiHidden="0" w:uiPriority="33" w:unhideWhenUsed="0" w:qFormat="1"/>
+    <w:lsdException w:name="Bibliography" w:uiPriority="37"/>
+    <w:lsdException w:name="TOC Heading" w:uiPriority="39" w:qFormat="1"/>
+  </w:latentStyles>
+  <w:style w:type="paragraph" w:default="1" w:styleId="Normal">
+    <w:name w:val="Normal"/>
+    <w:qFormat/>
+  </w:style>
+  <w:style w:type="paragraph" w:styleId="Ttulo1">
+    <w:name w:val="heading 1"/>
+    <w:basedOn w:val="Normal"/>
+    <w:next w:val="Normal"/>
+    <w:link w:val="Ttulo1Car"/>
+    <w:uiPriority w:val="9"/>
+    <w:qFormat/>
+    <w:rsid w:val="00F933F1"/>
+    <w:pPr>
+      <w:keepNext/>
+      <w:keepLines/>
+      <w:spacing w:before="240" w:after="0"/>
+      <w:outlineLvl w:val="0"/>
+    </w:pPr>
+    <w:rPr>
+      <w:rFonts w:asciiTheme="majorHAnsi" w:eastAsiaTheme="majorEastAsia" w:hAnsiTheme="majorHAnsi" w:cstheme="majorBidi"/>
+      <w:color w:val="2E74B5" w:themeColor="accent1" w:themeShade="BF"/>
+      <w:sz w:val="32"/>
+      <w:szCs w:val="32"/>
+    </w:rPr>
+  </w:style>
+  <w:style w:type="character" w:default="1" w:styleId="Fuentedeprrafopredeter">
+    <w:name w:val="Default Paragraph Font"/>
+    <w:uiPriority w:val="1"/>
+    <w:semiHidden/>
+    <w:unhideWhenUsed/>
+  </w:style>
+  <w:style w:type="table" w:default="1" w:styleId="Tablanormal">
+    <w:name w:val="Normal Table"/>
+    <w:uiPriority w:val="99"/>
+    <w:semiHidden/>
+    <w:unhideWhenUsed/>
+    <w:tblPr>
+      <w:tblInd w:w="0" w:type="dxa"/>
+      <w:tblCellMar>
+        <w:top w:w="0" w:type="dxa"/>
+        <w:left w:w="108" w:type="dxa"/>
+        <w:bottom w:w="0" w:type="dxa"/>
+        <w:right w:w="108" w:type="dxa"/>
+      </w:tblCellMar>
+    </w:tblPr>
+  </w:style>
+  <w:style w:type="numbering" w:default="1" w:styleId="Sinlista">
+    <w:name w:val="No List"/>
+    <w:uiPriority w:val="99"/>
+    <w:semiHidden/>
+    <w:unhideWhenUsed/>
+  </w:style>
+  <w:style w:type="character" w:customStyle="1" w:styleId="Ttulo1Car">
+    <w:name w:val="Título 1 Car"/>
+    <w:basedOn w:val="Fuentedeprrafopredeter"/>
+    <w:link w:val="Ttulo1"/>
+    <w:uiPriority w:val="9"/>
+    <w:rsid w:val="00F933F1"/>
+    <w:rPr>
+      <w:rFonts w:asciiTheme="majorHAnsi" w:eastAsiaTheme="majorEastAsia" w:hAnsiTheme="majorHAnsi" w:cstheme="majorBidi"/>
+      <w:color w:val="2E74B5" w:themeColor="accent1" w:themeShade="BF"/>
+      <w:sz w:val="32"/>
+      <w:szCs w:val="32"/>
+    </w:rPr>
+  </w:style>
+</w:styles>
+</file>
+
+<file path=word/stylesWithEffects.xml><?xml version="1.0" encoding="utf-8"?>
+<w:styles xmlns:wpc="http://schemas.microsoft.com/office/word/2010/wordprocessingCanvas" xmlns:mc="http://schemas.openxmlformats.org/markup-compatibility/2006" xmlns:o="urn:schemas-microsoft-com:office:office" xmlns:r="http://schemas.openxmlformats.org/officeDocument/2006/relationships" xmlns:m="http://schemas.openxmlformats.org/officeDocument/2006/math" xmlns:v="urn:schemas-microsoft-com:vml" xmlns:wp14="http://schemas.microsoft.com/office/word/2010/wordprocessingDrawing" xmlns:wp="http://schemas.openxmlformats.org/drawingml/2006/wordprocessingDrawing" xmlns:w10="urn:schemas-microsoft-com:office:word" xmlns:w="http://schemas.openxmlformats.org/wordprocessingml/2006/main" xmlns:w14="http://schemas.microsoft.com/office/word/2010/wordml" xmlns:wpg="http://schemas.microsoft.com/office/word/2010/wordprocessingGroup" xmlns:wpi="http://schemas.microsoft.com/office/word/2010/wordprocessingInk" xmlns:wne="http://schemas.microsoft.com/office/word/2006/wordml" xmlns:wps="http://schemas.microsoft.com/office/word/2010/wordprocessingShape" mc:Ignorable="w14 wp14">
+  <w:docDefaults>
+    <w:rPrDefault>
+      <w:rPr>
+        <w:rFonts w:asciiTheme="minorHAnsi" w:eastAsiaTheme="minorEastAsia" w:hAnsiTheme="minorHAnsi" w:cstheme="minorBidi"/>
+        <w:sz w:val="22"/>
+        <w:szCs w:val="22"/>
+        <w:lang w:val="es-AR" w:eastAsia="ja-JP" w:bidi="ar-SA"/>
+      </w:rPr>
+    </w:rPrDefault>
+    <w:pPrDefault>
+      <w:pPr>
+        <w:spacing w:after="160" w:line="259" w:lineRule="auto"/>
+      </w:pPr>
+    </w:pPrDefault>
+  </w:docDefaults>
+  <w:latentStyles w:defLockedState="0" w:defUIPriority="99" w:defSemiHidden="1" w:defUnhideWhenUsed="1" w:defQFormat="0" w:count="267">
+    <w:lsdException w:name="Normal" w:semiHidden="0" w:uiPriority="0" w:unhideWhenUsed="0" w:qFormat="1"/>
+    <w:lsdException w:name="heading 1" w:semiHidden="0" w:uiPriority="9" w:unhideWhenUsed="0" w:qFormat="1"/>
+    <w:lsdException w:name="heading 2" w:uiPriority="9" w:qFormat="1"/>
+    <w:lsdException w:name="heading 3" w:uiPriority="9" w:qFormat="1"/>
+    <w:lsdException w:name="heading 4" w:uiPriority="9" w:qFormat="1"/>
+    <w:lsdException w:name="heading 5" w:uiPriority="9" w:qFormat="1"/>
+    <w:lsdException w:name="heading 6" w:uiPriority="9" w:qFormat="1"/>
+    <w:lsdException w:name="heading 7" w:uiPriority="9" w:qFormat="1"/>
+    <w:lsdException w:name="heading 8" w:uiPriority="9" w:qFormat="1"/>
+    <w:lsdException w:name="heading 9" w:uiPriority="9" w:qFormat="1"/>
+    <w:lsdException w:name="toc 1" w:uiPriority="39"/>
+    <w:lsdException w:name="toc 2" w:uiPriority="39"/>
+    <w:lsdException w:name="toc 3" w:uiPriority="39"/>
+    <w:lsdException w:name="toc 4" w:uiPriority="39"/>
+    <w:lsdException w:name="toc 5" w:uiPriority="39"/>
+    <w:lsdException w:name="toc 6" w:uiPriority="39"/>
+    <w:lsdException w:name="toc 7" w:uiPriority="39"/>
+    <w:lsdException w:name="toc 8" w:uiPriority="39"/>
+    <w:lsdException w:name="toc 9" w:uiPriority="39"/>
+    <w:lsdException w:name="caption" w:uiPriority="35" w:qFormat="1"/>
+    <w:lsdException w:name="Title" w:semiHidden="0" w:uiPriority="10" w:unhideWhenUsed="0" w:qFormat="1"/>
+    <w:lsdException w:name="Default Paragraph Font" w:uiPriority="1"/>
+    <w:lsdException w:name="Subtitle" w:semiHidden="0" w:uiPriority="11" w:unhideWhenUsed="0" w:qFormat="1"/>
+    <w:lsdException w:name="Strong" w:semiHidden="0" w:uiPriority="22" w:unhideWhenUsed="0" w:qFormat="1"/>
+    <w:lsdException w:name="Emphasis" w:semiHidden="0" w:uiPriority="20" w:unhideWhenUsed="0" w:qFormat="1"/>
+    <w:lsdException w:name="Table Grid" w:semiHidden="0" w:uiPriority="39" w:unhideWhenUsed="0"/>
+    <w:lsdException w:name="Placeholder Text" w:unhideWhenUsed="0"/>
+    <w:lsdException w:name="No Spacing" w:semiHidden="0" w:uiPriority="1" w:unhideWhenUsed="0" w:qFormat="1"/>
+    <w:lsdException w:name="Light Shading" w:semiHidden="0" w:uiPriority="60" w:unhideWhenUsed="0"/>
+    <w:lsdException w:name="Light List" w:semiHidden="0" w:uiPriority="61" w:unhideWhenUsed="0"/>
+    <w:lsdException w:name="Light Grid" w:semiHidden="0" w:uiPriority="62" w:unhideWhenUsed="0"/>
+    <w:lsdException w:name="Medium Shading 1" w:semiHidden="0" w:uiPriority="63" w:unhideWhenUsed="0"/>
+    <w:lsdException w:name="Medium Shading 2" w:semiHidden="0" w:uiPriority="64" w:unhideWhenUsed="0"/>
+    <w:lsdException w:name="Medium List 1" w:semiHidden="0" w:uiPriority="65" w:unhideWhenUsed="0"/>
+    <w:lsdException w:name="Medium List 2" w:semiHidden="0" w:uiPriority="66" w:unhideWhenUsed="0"/>
+    <w:lsdException w:name="Medium Grid 1" w:semiHidden="0" w:uiPriority="67" w:unhideWhenUsed="0"/>
+    <w:lsdException w:name="Medium Grid 2" w:semiHidden="0" w:uiPriority="68" w:unhideWhenUsed="0"/>
+    <w:lsdException w:name="Medium Grid 3" w:semiHidden="0" w:uiPriority="69" w:unhideWhenUsed="0"/>
+    <w:lsdException w:name="Dark List" w:semiHidden="0" w:uiPriority="70" w:unhideWhenUsed="0"/>
+    <w:lsdException w:name="Colorful Shading" w:semiHidden="0" w:uiPriority="71" w:unhideWhenUsed="0"/>
+    <w:lsdException w:name="Colorful List" w:semiHidden="0" w:uiPriority="72" w:unhideWhenUsed="0"/>
+    <w:lsdException w:name="Colorful Grid" w:semiHidden="0" w:uiPriority="73" w:unhideWhenUsed="0"/>
+    <w:lsdException w:name="Light Shading Accent 1" w:semiHidden="0" w:uiPriority="60" w:unhideWhenUsed="0"/>
+    <w:lsdException w:name="Light List Accent 1" w:semiHidden="0" w:uiPriority="61" w:unhideWhenUsed="0"/>
+    <w:lsdException w:name="Light Grid Accent 1" w:semiHidden="0" w:uiPriority="62" w:unhideWhenUsed="0"/>
+    <w:lsdException w:name="Medium Shading 1 Accent 1" w:semiHidden="0" w:uiPriority="63" w:unhideWhenUsed="0"/>
+    <w:lsdException w:name="Medium Shading 2 Accent 1" w:semiHidden="0" w:uiPriority="64" w:unhideWhenUsed="0"/>
+    <w:lsdException w:name="Medium List 1 Accent 1" w:semiHidden="0" w:uiPriority="65" w:unhideWhenUsed="0"/>
+    <w:lsdException w:name="Revision" w:unhideWhenUsed="0"/>
+    <w:lsdException w:name="List Paragraph" w:semiHidden="0" w:uiPriority="34" w:unhideWhenUsed="0" w:qFormat="1"/>
+    <w:lsdException w:name="Quote" w:semiHidden="0" w:uiPriority="29" w:unhideWhenUsed="0" w:qFormat="1"/>
+    <w:lsdException w:name="Intense Quote" w:semiHidden="0" w:uiPriority="30" w:unhideWhenUsed="0" w:qFormat="1"/>
+    <w:lsdException w:name="Medium List 2 Accent 1" w:semiHidden="0" w:uiPriority="66" w:unhideWhenUsed="0"/>
+    <w:lsdException w:name="Medium Grid 1 Accent 1" w:semiHidden="0" w:uiPriority="67" w:unhideWhenUsed="0"/>
+    <w:lsdException w:name="Medium Grid 2 Accent 1" w:semiHidden="0" w:uiPriority="68" w:unhideWhenUsed="0"/>
+    <w:lsdException w:name="Medium Grid 3 Accent 1" w:semiHidden="0" w:uiPriority="69" w:unhideWhenUsed="0"/>
+    <w:lsdException w:name="Dark List Accent 1" w:semiHidden="0" w:uiPriority="70" w:unhideWhenUsed="0"/>
+    <w:lsdException w:name="Colorful Shading Accent 1" w:semiHidden="0" w:uiPriority="71" w:unhideWhenUsed="0"/>
+    <w:lsdException w:name="Colorful List Accent 1" w:semiHidden="0" w:uiPriority="72" w:unhideWhenUsed="0"/>
+    <w:lsdException w:name="Colorful Grid Accent 1" w:semiHidden="0" w:uiPriority="73" w:unhideWhenUsed="0"/>
+    <w:lsdException w:name="Light Shading Accent 2" w:semiHidden="0" w:uiPriority="60" w:unhideWhenUsed="0"/>
+    <w:lsdException w:name="Light List Accent 2" w:semiHidden="0" w:uiPriority="61" w:unhideWhenUsed="0"/>
+    <w:lsdException w:name="Light Grid Accent 2" w:semiHidden="0" w:uiPriority="62" w:unhideWhenUsed="0"/>
+    <w:lsdException w:name="Medium Shading 1 Accent 2" w:semiHidden="0" w:uiPriority="63" w:unhideWhenUsed="0"/>
+    <w:lsdException w:name="Medium Shading 2 Accent 2" w:semiHidden="0" w:uiPriority="64" w:unhideWhenUsed="0"/>
+    <w:lsdException w:name="Medium List 1 Accent 2" w:semiHidden="0" w:uiPriority="65" w:unhideWhenUsed="0"/>
+    <w:lsdException w:name="Medium List 2 Accent 2" w:semiHidden="0" w:uiPriority="66" w:unhideWhenUsed="0"/>
+    <w:lsdException w:name="Medium Grid 1 Accent 2" w:semiHidden="0" w:uiPriority="67" w:unhideWhenUsed="0"/>
+    <w:lsdException w:name="Medium Grid 2 Accent 2" w:semiHidden="0" w:uiPriority="68" w:unhideWhenUsed="0"/>
+    <w:lsdException w:name="Medium Grid 3 Accent 2" w:semiHidden="0" w:uiPriority="69" w:unhideWhenUsed="0"/>
+    <w:lsdException w:name="Dark List Accent 2" w:semiHidden="0" w:uiPriority="70" w:unhideWhenUsed="0"/>
+    <w:lsdException w:name="Colorful Shading Accent 2" w:semiHidden="0" w:uiPriority="71" w:unhideWhenUsed="0"/>
+    <w:lsdException w:name="Colorful List Accent 2" w:semiHidden="0" w:uiPriority="72" w:unhideWhenUsed="0"/>
+    <w:lsdException w:name="Colorful Grid Accent 2" w:semiHidden="0" w:uiPriority="73" w:unhideWhenUsed="0"/>
+    <w:lsdException w:name="Light Shading Accent 3" w:semiHidden="0" w:uiPriority="60" w:unhideWhenUsed="0"/>
+    <w:lsdException w:name="Light List Accent 3" w:semiHidden="0" w:uiPriority="61" w:unhideWhenUsed="0"/>
+    <w:lsdException w:name="Light Grid Accent 3" w:semiHidden="0" w:uiPriority="62" w:unhideWhenUsed="0"/>
+    <w:lsdException w:name="Medium Shading 1 Accent 3" w:semiHidden="0" w:uiPriority="63" w:unhideWhenUsed="0"/>
+    <w:lsdException w:name="Medium Shading 2 Accent 3" w:semiHidden="0" w:uiPriority="64" w:unhideWhenUsed="0"/>
+    <w:lsdException w:name="Medium List 1 Accent 3" w:semiHidden="0" w:uiPriority="65" w:unhideWhenUsed="0"/>
+    <w:lsdException w:name="Medium List 2 Accent 3" w:semiHidden="0" w:uiPriority="66" w:unhideWhenUsed="0"/>
+    <w:lsdException w:name="Medium Grid 1 Accent 3" w:semiHidden="0" w:uiPriority="67" w:unhideWhenUsed="0"/>
+    <w:lsdException w:name="Medium Grid 2 Accent 3" w:semiHidden="0" w:uiPriority="68" w:unhideWhenUsed="0"/>
+    <w:lsdException w:name="Medium Grid 3 Accent 3" w:semiHidden="0" w:uiPriority="69" w:unhideWhenUsed="0"/>
+    <w:lsdException w:name="Dark List Accent 3" w:semiHidden="0" w:uiPriority="70" w:unhideWhenUsed="0"/>
+    <w:lsdException w:name="Colorful Shading Accent 3" w:semiHidden="0" w:uiPriority="71" w:unhideWhenUsed="0"/>
+    <w:lsdException w:name="Colorful List Accent 3" w:semiHidden="0" w:uiPriority="72" w:unhideWhenUsed="0"/>
+    <w:lsdException w:name="Colorful Grid Accent 3" w:semiHidden="0" w:uiPriority="73" w:unhideWhenUsed="0"/>
+    <w:lsdException w:name="Light Shading Accent 4" w:semiHidden="0" w:uiPriority="60" w:unhideWhenUsed="0"/>
+    <w:lsdException w:name="Light List Accent 4" w:semiHidden="0" w:uiPriority="61" w:unhideWhenUsed="0"/>
+    <w:lsdException w:name="Light Grid Accent 4" w:semiHidden="0" w:uiPriority="62" w:unhideWhenUsed="0"/>
+    <w:lsdException w:name="Medium Shading 1 Accent 4" w:semiHidden="0" w:uiPriority="63" w:unhideWhenUsed="0"/>
+    <w:lsdException w:name="Medium Shading 2 Accent 4" w:semiHidden="0" w:uiPriority="64" w:unhideWhenUsed="0"/>
+    <w:lsdException w:name="Medium List 1 Accent 4" w:semiHidden="0" w:uiPriority="65" w:unhideWhenUsed="0"/>
+    <w:lsdException w:name="Medium List 2 Accent 4" w:semiHidden="0" w:uiPriority="66" w:unhideWhenUsed="0"/>
+    <w:lsdException w:name="Medium Grid 1 Accent 4" w:semiHidden="0" w:uiPriority="67" w:unhideWhenUsed="0"/>
+    <w:lsdException w:name="Medium Grid 2 Accent 4" w:semiHidden="0" w:uiPriority="68" w:unhideWhenUsed="0"/>
+    <w:lsdException w:name="Medium Grid 3 Accent 4" w:semiHidden="0" w:uiPriority="69" w:unhideWhenUsed="0"/>
+    <w:lsdException w:name="Dark List Accent 4" w:semiHidden="0" w:uiPriority="70" w:unhideWhenUsed="0"/>
+    <w:lsdException w:name="Colorful Shading Accent 4" w:semiHidden="0" w:uiPriority="71" w:unhideWhenUsed="0"/>
+    <w:lsdException w:name="Colorful List Accent 4" w:semiHidden="0" w:uiPriority="72" w:unhideWhenUsed="0"/>
+    <w:lsdException w:name="Colorful Grid Accent 4" w:semiHidden="0" w:uiPriority="73" w:unhideWhenUsed="0"/>
+    <w:lsdException w:name="Light Shading Accent 5" w:semiHidden="0" w:uiPriority="60" w:unhideWhenUsed="0"/>
+    <w:lsdException w:name="Light List Accent 5" w:semiHidden="0" w:uiPriority="61" w:unhideWhenUsed="0"/>
+    <w:lsdException w:name="Light Grid Accent 5" w:semiHidden="0" w:uiPriority="62" w:unhideWhenUsed="0"/>
+    <w:lsdException w:name="Medium Shading 1 Accent 5" w:semiHidden="0" w:uiPriority="63" w:unhideWhenUsed="0"/>
+    <w:lsdException w:name="Medium Shading 2 Accent 5" w:semiHidden="0" w:uiPriority="64" w:unhideWhenUsed="0"/>
+    <w:lsdException w:name="Medium List 1 Accent 5" w:semiHidden="0" w:uiPriority="65" w:unhideWhenUsed="0"/>
+    <w:lsdException w:name="Medium List 2 Accent 5" w:semiHidden="0" w:uiPriority="66" w:unhideWhenUsed="0"/>
+    <w:lsdException w:name="Medium Grid 1 Accent 5" w:semiHidden="0" w:uiPriority="67" w:unhideWhenUsed="0"/>
+    <w:lsdException w:name="Medium Grid 2 Accent 5" w:semiHidden="0" w:uiPriority="68" w:unhideWhenUsed="0"/>
+    <w:lsdException w:name="Medium Grid 3 Accent 5" w:semiHidden="0" w:uiPriority="69" w:unhideWhenUsed="0"/>
+    <w:lsdException w:name="Dark List Accent 5" w:semiHidden="0" w:uiPriority="70" w:unhideWhenUsed="0"/>
+    <w:lsdException w:name="Colorful Shading Accent 5" w:semiHidden="0" w:uiPriority="71" w:unhideWhenUsed="0"/>
+    <w:lsdException w:name="Colorful List Accent 5" w:semiHidden="0" w:uiPriority="72" w:unhideWhenUsed="0"/>
+    <w:lsdException w:name="Colorful Grid Accent 5" w:semiHidden="0" w:uiPriority="73" w:unhideWhenUsed="0"/>
+    <w:lsdException w:name="Light Shading Accent 6" w:semiHidden="0" w:uiPriority="60" w:unhideWhenUsed="0"/>
+    <w:lsdException w:name="Light List Accent 6" w:semiHidden="0" w:uiPriority="61" w:unhideWhenUsed="0"/>
+    <w:lsdException w:name="Light Grid Accent 6" w:semiHidden="0" w:uiPriority="62" w:unhideWhenUsed="0"/>
+    <w:lsdException w:name="Medium Shading 1 Accent 6" w:semiHidden="0" w:uiPriority="63" w:unhideWhenUsed="0"/>
+    <w:lsdException w:name="Medium Shading 2 Accent 6" w:semiHidden="0" w:uiPriority="64" w:unhideWhenUsed="0"/>
+    <w:lsdException w:name="Medium List 1 Accent 6" w:semiHidden="0" w:uiPriority="65" w:unhideWhenUsed="0"/>
+    <w:lsdException w:name="Medium List 2 Accent 6" w:semiHidden="0" w:uiPriority="66" w:unhideWhenUsed="0"/>
+    <w:lsdException w:name="Medium Grid 1 Accent 6" w:semiHidden="0" w:uiPriority="67" w:unhideWhenUsed="0"/>
+    <w:lsdException w:name="Medium Grid 2 Accent 6" w:semiHidden="0" w:uiPriority="68" w:unhideWhenUsed="0"/>
+    <w:lsdException w:name="Medium Grid 3 Accent 6" w:semiHidden="0" w:uiPriority="69" w:unhideWhenUsed="0"/>
+    <w:lsdException w:name="Dark List Accent 6" w:semiHidden="0" w:uiPriority="70" w:unhideWhenUsed="0"/>
+    <w:lsdException w:name="Colorful Shading Accent 6" w:semiHidden="0" w:uiPriority="71" w:unhideWhenUsed="0"/>
+    <w:lsdException w:name="Colorful List Accent 6" w:semiHidden="0" w:uiPriority="72" w:unhideWhenUsed="0"/>
+    <w:lsdException w:name="Colorful Grid Accent 6" w:semiHidden="0" w:uiPriority="73" w:unhideWhenUsed="0"/>
+    <w:lsdException w:name="Subtle Emphasis" w:semiHidden="0" w:uiPriority="19" w:unhideWhenUsed="0" w:qFormat="1"/>
+    <w:lsdException w:name="Intense Emphasis" w:semiHidden="0" w:uiPriority="21" w:unhideWhenUsed="0" w:qFormat="1"/>
+    <w:lsdException w:name="Subtle Reference" w:semiHidden="0" w:uiPriority="31" w:unhideWhenUsed="0" w:qFormat="1"/>
+    <w:lsdException w:name="Intense Reference" w:semiHidden="0" w:uiPriority="32" w:unhideWhenUsed="0" w:qFormat="1"/>
+    <w:lsdException w:name="Book Title" w:semiHidden="0" w:uiPriority="33" w:unhideWhenUsed="0" w:qFormat="1"/>
+    <w:lsdException w:name="Bibliography" w:uiPriority="37"/>
+    <w:lsdException w:name="TOC Heading" w:uiPriority="39" w:qFormat="1"/>
   </w:latentStyles>
   <w:style w:type="paragraph" w:default="1" w:styleId="Normal">
     <w:name w:val="Normal"/>
@@ -810,7 +899,7 @@
     </a:clrScheme>
     <a:fontScheme name="Office">
       <a:majorFont>
-        <a:latin typeface="Calibri Light" panose="020F0302020204030204"/>
+        <a:latin typeface="Calibri Light"/>
         <a:ea typeface=""/>
         <a:cs typeface=""/>
         <a:font script="Jpan" typeface="ＭＳ ゴシック"/>
@@ -845,7 +934,7 @@
         <a:font script="Geor" typeface="Sylfaen"/>
       </a:majorFont>
       <a:minorFont>
-        <a:latin typeface="Calibri" panose="020F0502020204030204"/>
+        <a:latin typeface="Calibri"/>
         <a:ea typeface=""/>
         <a:cs typeface=""/>
         <a:font script="Jpan" typeface="ＭＳ 明朝"/>
@@ -1022,7 +1111,7 @@
   <a:extraClrSchemeLst/>
   <a:extLst>
     <a:ext uri="{05A4C25C-085E-4340-85A3-A5531E510DB2}">
-      <thm15:themeFamily xmlns:thm15="http://schemas.microsoft.com/office/thememl/2012/main" name="Office Theme" id="{62F939B6-93AF-4DB8-9C6B-D6C7DFDC589F}" vid="{4A3C46E8-61CC-4603-A589-7422A47A8E4A}"/>
+      <thm15:themeFamily xmlns:thm15="http://schemas.microsoft.com/office/thememl/2012/main" xmlns="" name="Office Theme" id="{62F939B6-93AF-4DB8-9C6B-D6C7DFDC589F}" vid="{4A3C46E8-61CC-4603-A589-7422A47A8E4A}"/>
     </a:ext>
   </a:extLst>
 </a:theme>

</xml_diff>